<commit_message>
Aggiornamento design document con i diagrammi aggiornati
</commit_message>
<xml_diff>
--- a/doc/Design decisions.docx
+++ b/doc/Design decisions.docx
@@ -321,48 +321,27 @@
                           <w:p>
                             <w:pPr>
                               <w:jc w:val="center"/>
-                              <w:rPr>
-                                <w:color w:val="FFFFFF" w:themeColor="background1"/>
-                              </w:rPr>
                             </w:pPr>
                             <w:r>
-                              <w:rPr>
-                                <w:color w:val="FFFFFF" w:themeColor="background1"/>
-                              </w:rPr>
                               <w:t xml:space="preserve">Quale </w:t>
                             </w:r>
                             <w:proofErr w:type="spellStart"/>
                             <w:r>
-                              <w:rPr>
-                                <w:color w:val="FFFFFF" w:themeColor="background1"/>
-                              </w:rPr>
                               <w:t>template</w:t>
                             </w:r>
                             <w:proofErr w:type="spellEnd"/>
                             <w:r>
-                              <w:rPr>
-                                <w:color w:val="FFFFFF" w:themeColor="background1"/>
-                              </w:rPr>
                               <w:t xml:space="preserve"> </w:t>
                             </w:r>
                             <w:proofErr w:type="spellStart"/>
                             <w:r>
-                              <w:rPr>
-                                <w:color w:val="FFFFFF" w:themeColor="background1"/>
-                              </w:rPr>
                               <w:t>engine</w:t>
                             </w:r>
                             <w:proofErr w:type="spellEnd"/>
                             <w:r>
-                              <w:rPr>
-                                <w:color w:val="FFFFFF" w:themeColor="background1"/>
-                              </w:rPr>
                               <w:t xml:space="preserve"> utilizzare</w:t>
                             </w:r>
                             <w:r>
-                              <w:rPr>
-                                <w:color w:val="FFFFFF" w:themeColor="background1"/>
-                              </w:rPr>
                               <w:t>?</w:t>
                             </w:r>
                           </w:p>
@@ -395,48 +374,27 @@
                     <w:p>
                       <w:pPr>
                         <w:jc w:val="center"/>
-                        <w:rPr>
-                          <w:color w:val="FFFFFF" w:themeColor="background1"/>
-                        </w:rPr>
                       </w:pPr>
                       <w:r>
-                        <w:rPr>
-                          <w:color w:val="FFFFFF" w:themeColor="background1"/>
-                        </w:rPr>
                         <w:t xml:space="preserve">Quale </w:t>
                       </w:r>
                       <w:proofErr w:type="spellStart"/>
                       <w:r>
-                        <w:rPr>
-                          <w:color w:val="FFFFFF" w:themeColor="background1"/>
-                        </w:rPr>
                         <w:t>template</w:t>
                       </w:r>
                       <w:proofErr w:type="spellEnd"/>
                       <w:r>
-                        <w:rPr>
-                          <w:color w:val="FFFFFF" w:themeColor="background1"/>
-                        </w:rPr>
                         <w:t xml:space="preserve"> </w:t>
                       </w:r>
                       <w:proofErr w:type="spellStart"/>
                       <w:r>
-                        <w:rPr>
-                          <w:color w:val="FFFFFF" w:themeColor="background1"/>
-                        </w:rPr>
                         <w:t>engine</w:t>
                       </w:r>
                       <w:proofErr w:type="spellEnd"/>
                       <w:r>
-                        <w:rPr>
-                          <w:color w:val="FFFFFF" w:themeColor="background1"/>
-                        </w:rPr>
                         <w:t xml:space="preserve"> utilizzare</w:t>
                       </w:r>
                       <w:r>
-                        <w:rPr>
-                          <w:color w:val="FFFFFF" w:themeColor="background1"/>
-                        </w:rPr>
                         <w:t>?</w:t>
                       </w:r>
                     </w:p>
@@ -958,10 +916,7 @@
     <w:p/>
     <w:p/>
     <w:p/>
-    <w:p>
-      <w:bookmarkStart w:id="0" w:name="_GoBack"/>
-      <w:bookmarkEnd w:id="0"/>
-    </w:p>
+    <w:p/>
     <w:p/>
     <w:p/>
     <w:p/>
@@ -971,10 +926,7 @@
         <w:t>2.</w:t>
       </w:r>
       <w:r>
-        <w:t>Fra le varie opzioni per quanto riguarda “</w:t>
-      </w:r>
-      <w:r>
-        <w:t xml:space="preserve">Quale </w:t>
+        <w:t xml:space="preserve">Fra le varie opzioni per quanto riguarda “Quale </w:t>
       </w:r>
       <w:proofErr w:type="spellStart"/>
       <w:r>
@@ -990,10 +942,7 @@
       </w:r>
       <w:proofErr w:type="spellEnd"/>
       <w:r>
-        <w:t xml:space="preserve"> utilizzare</w:t>
-      </w:r>
-      <w:r>
-        <w:t xml:space="preserve">?”, la scelta ricadeva in particolare tra </w:t>
+        <w:t xml:space="preserve"> utilizzare?”, la scelta ricadeva in particolare tra </w:t>
       </w:r>
       <w:proofErr w:type="spellStart"/>
       <w:r>
@@ -1335,7 +1284,6 @@
                             <w:pPr>
                               <w:jc w:val="center"/>
                               <w:rPr>
-                                <w:color w:val="FFFFFF" w:themeColor="background1"/>
                                 <w14:shadow w14:blurRad="38100" w14:dist="19050" w14:dir="2700000" w14:sx="100000" w14:sy="100000" w14:kx="0" w14:ky="0" w14:algn="tl">
                                   <w14:schemeClr w14:val="dk1">
                                     <w14:alpha w14:val="60000"/>
@@ -1350,7 +1298,6 @@
                             </w:pPr>
                             <w:r>
                               <w:rPr>
-                                <w:color w:val="FFFFFF" w:themeColor="background1"/>
                                 <w14:shadow w14:blurRad="38100" w14:dist="19050" w14:dir="2700000" w14:sx="100000" w14:sy="100000" w14:kx="0" w14:ky="0" w14:algn="tl">
                                   <w14:schemeClr w14:val="dk1">
                                     <w14:alpha w14:val="60000"/>
@@ -1367,7 +1314,6 @@
                             <w:proofErr w:type="gramStart"/>
                             <w:r>
                               <w:rPr>
-                                <w:color w:val="FFFFFF" w:themeColor="background1"/>
                                 <w14:shadow w14:blurRad="38100" w14:dist="19050" w14:dir="2700000" w14:sx="100000" w14:sy="100000" w14:kx="0" w14:ky="0" w14:algn="tl">
                                   <w14:schemeClr w14:val="dk1">
                                     <w14:alpha w14:val="60000"/>
@@ -1383,7 +1329,6 @@
                             </w:r>
                             <w:r>
                               <w:rPr>
-                                <w:color w:val="FFFFFF" w:themeColor="background1"/>
                                 <w14:shadow w14:blurRad="38100" w14:dist="19050" w14:dir="2700000" w14:sx="100000" w14:sy="100000" w14:kx="0" w14:ky="0" w14:algn="tl">
                                   <w14:schemeClr w14:val="dk1">
                                     <w14:alpha w14:val="60000"/>
@@ -1429,7 +1374,6 @@
                       <w:pPr>
                         <w:jc w:val="center"/>
                         <w:rPr>
-                          <w:color w:val="FFFFFF" w:themeColor="background1"/>
                           <w14:shadow w14:blurRad="38100" w14:dist="19050" w14:dir="2700000" w14:sx="100000" w14:sy="100000" w14:kx="0" w14:ky="0" w14:algn="tl">
                             <w14:schemeClr w14:val="dk1">
                               <w14:alpha w14:val="60000"/>
@@ -1444,7 +1388,6 @@
                       </w:pPr>
                       <w:r>
                         <w:rPr>
-                          <w:color w:val="FFFFFF" w:themeColor="background1"/>
                           <w14:shadow w14:blurRad="38100" w14:dist="19050" w14:dir="2700000" w14:sx="100000" w14:sy="100000" w14:kx="0" w14:ky="0" w14:algn="tl">
                             <w14:schemeClr w14:val="dk1">
                               <w14:alpha w14:val="60000"/>
@@ -1461,7 +1404,6 @@
                       <w:proofErr w:type="gramStart"/>
                       <w:r>
                         <w:rPr>
-                          <w:color w:val="FFFFFF" w:themeColor="background1"/>
                           <w14:shadow w14:blurRad="38100" w14:dist="19050" w14:dir="2700000" w14:sx="100000" w14:sy="100000" w14:kx="0" w14:ky="0" w14:algn="tl">
                             <w14:schemeClr w14:val="dk1">
                               <w14:alpha w14:val="60000"/>
@@ -1477,7 +1419,6 @@
                       </w:r>
                       <w:r>
                         <w:rPr>
-                          <w:color w:val="FFFFFF" w:themeColor="background1"/>
                           <w14:shadow w14:blurRad="38100" w14:dist="19050" w14:dir="2700000" w14:sx="100000" w14:sy="100000" w14:kx="0" w14:ky="0" w14:algn="tl">
                             <w14:schemeClr w14:val="dk1">
                               <w14:alpha w14:val="60000"/>
@@ -1814,34 +1755,19 @@
                           <w:p>
                             <w:pPr>
                               <w:jc w:val="center"/>
-                              <w:rPr>
-                                <w:color w:val="FFFFFF" w:themeColor="background1"/>
-                              </w:rPr>
                             </w:pPr>
                             <w:r>
-                              <w:rPr>
-                                <w:color w:val="FFFFFF" w:themeColor="background1"/>
-                              </w:rPr>
                               <w:t>CR</w:t>
                             </w:r>
                             <w:proofErr w:type="gramStart"/>
                             <w:r>
-                              <w:rPr>
-                                <w:color w:val="FFFFFF" w:themeColor="background1"/>
-                              </w:rPr>
                               <w:t>3:</w:t>
                             </w:r>
                             <w:r>
-                              <w:rPr>
-                                <w:color w:val="FFFFFF" w:themeColor="background1"/>
-                              </w:rPr>
                               <w:t>Open</w:t>
                             </w:r>
                             <w:proofErr w:type="gramEnd"/>
                             <w:r>
-                              <w:rPr>
-                                <w:color w:val="FFFFFF" w:themeColor="background1"/>
-                              </w:rPr>
                               <w:t xml:space="preserve"> source</w:t>
                             </w:r>
                           </w:p>
@@ -1874,34 +1800,19 @@
                     <w:p>
                       <w:pPr>
                         <w:jc w:val="center"/>
-                        <w:rPr>
-                          <w:color w:val="FFFFFF" w:themeColor="background1"/>
-                        </w:rPr>
                       </w:pPr>
                       <w:r>
-                        <w:rPr>
-                          <w:color w:val="FFFFFF" w:themeColor="background1"/>
-                        </w:rPr>
                         <w:t>CR</w:t>
                       </w:r>
                       <w:proofErr w:type="gramStart"/>
                       <w:r>
-                        <w:rPr>
-                          <w:color w:val="FFFFFF" w:themeColor="background1"/>
-                        </w:rPr>
                         <w:t>3:</w:t>
                       </w:r>
                       <w:r>
-                        <w:rPr>
-                          <w:color w:val="FFFFFF" w:themeColor="background1"/>
-                        </w:rPr>
                         <w:t>Open</w:t>
                       </w:r>
                       <w:proofErr w:type="gramEnd"/>
                       <w:r>
-                        <w:rPr>
-                          <w:color w:val="FFFFFF" w:themeColor="background1"/>
-                        </w:rPr>
                         <w:t xml:space="preserve"> source</w:t>
                       </w:r>
                     </w:p>
@@ -2147,44 +2058,21 @@
                           <w:p>
                             <w:pPr>
                               <w:jc w:val="center"/>
-                              <w:rPr>
-                                <w:color w:val="FFFFFF" w:themeColor="background1"/>
-                              </w:rPr>
                             </w:pPr>
                             <w:r>
-                              <w:rPr>
-                                <w:color w:val="FFFFFF" w:themeColor="background1"/>
-                              </w:rPr>
                               <w:t>CR</w:t>
                             </w:r>
                             <w:proofErr w:type="gramStart"/>
                             <w:r>
-                              <w:rPr>
-                                <w:color w:val="FFFFFF" w:themeColor="background1"/>
-                              </w:rPr>
                               <w:t>2:</w:t>
                             </w:r>
                             <w:r>
-                              <w:rPr>
-                                <w:color w:val="FFFFFF" w:themeColor="background1"/>
-                              </w:rPr>
                               <w:t>Java</w:t>
                             </w:r>
                             <w:proofErr w:type="gramEnd"/>
                             <w:r>
-                              <w:rPr>
-                                <w:color w:val="FFFFFF" w:themeColor="background1"/>
-                              </w:rPr>
-                              <w:t xml:space="preserve"> </w:t>
+                              <w:t xml:space="preserve"> based</w:t>
                             </w:r>
-                            <w:proofErr w:type="spellStart"/>
-                            <w:r>
-                              <w:rPr>
-                                <w:color w:val="FFFFFF" w:themeColor="background1"/>
-                              </w:rPr>
-                              <w:t>based</w:t>
-                            </w:r>
-                            <w:proofErr w:type="spellEnd"/>
                           </w:p>
                         </w:txbxContent>
                       </wps:txbx>
@@ -2215,44 +2103,21 @@
                     <w:p>
                       <w:pPr>
                         <w:jc w:val="center"/>
-                        <w:rPr>
-                          <w:color w:val="FFFFFF" w:themeColor="background1"/>
-                        </w:rPr>
                       </w:pPr>
                       <w:r>
-                        <w:rPr>
-                          <w:color w:val="FFFFFF" w:themeColor="background1"/>
-                        </w:rPr>
                         <w:t>CR</w:t>
                       </w:r>
                       <w:proofErr w:type="gramStart"/>
                       <w:r>
-                        <w:rPr>
-                          <w:color w:val="FFFFFF" w:themeColor="background1"/>
-                        </w:rPr>
                         <w:t>2:</w:t>
                       </w:r>
                       <w:r>
-                        <w:rPr>
-                          <w:color w:val="FFFFFF" w:themeColor="background1"/>
-                        </w:rPr>
                         <w:t>Java</w:t>
                       </w:r>
                       <w:proofErr w:type="gramEnd"/>
                       <w:r>
-                        <w:rPr>
-                          <w:color w:val="FFFFFF" w:themeColor="background1"/>
-                        </w:rPr>
-                        <w:t xml:space="preserve"> </w:t>
+                        <w:t xml:space="preserve"> based</w:t>
                       </w:r>
-                      <w:proofErr w:type="spellStart"/>
-                      <w:r>
-                        <w:rPr>
-                          <w:color w:val="FFFFFF" w:themeColor="background1"/>
-                        </w:rPr>
-                        <w:t>based</w:t>
-                      </w:r>
-                      <w:proofErr w:type="spellEnd"/>
                     </w:p>
                   </w:txbxContent>
                 </v:textbox>
@@ -2503,34 +2368,19 @@
                           <w:p>
                             <w:pPr>
                               <w:jc w:val="center"/>
-                              <w:rPr>
-                                <w:color w:val="FFFFFF" w:themeColor="background1"/>
-                              </w:rPr>
                             </w:pPr>
                             <w:r>
-                              <w:rPr>
-                                <w:color w:val="FFFFFF" w:themeColor="background1"/>
-                              </w:rPr>
                               <w:t>CR</w:t>
                             </w:r>
                             <w:proofErr w:type="gramStart"/>
                             <w:r>
-                              <w:rPr>
-                                <w:color w:val="FFFFFF" w:themeColor="background1"/>
-                              </w:rPr>
                               <w:t>1:</w:t>
                             </w:r>
                             <w:r>
-                              <w:rPr>
-                                <w:color w:val="FFFFFF" w:themeColor="background1"/>
-                              </w:rPr>
                               <w:t>Esperienza</w:t>
                             </w:r>
                             <w:proofErr w:type="gramEnd"/>
                             <w:r>
-                              <w:rPr>
-                                <w:color w:val="FFFFFF" w:themeColor="background1"/>
-                              </w:rPr>
                               <w:t xml:space="preserve"> team</w:t>
                             </w:r>
                           </w:p>
@@ -2563,34 +2413,19 @@
                     <w:p>
                       <w:pPr>
                         <w:jc w:val="center"/>
-                        <w:rPr>
-                          <w:color w:val="FFFFFF" w:themeColor="background1"/>
-                        </w:rPr>
                       </w:pPr>
                       <w:r>
-                        <w:rPr>
-                          <w:color w:val="FFFFFF" w:themeColor="background1"/>
-                        </w:rPr>
                         <w:t>CR</w:t>
                       </w:r>
                       <w:proofErr w:type="gramStart"/>
                       <w:r>
-                        <w:rPr>
-                          <w:color w:val="FFFFFF" w:themeColor="background1"/>
-                        </w:rPr>
                         <w:t>1:</w:t>
                       </w:r>
                       <w:r>
-                        <w:rPr>
-                          <w:color w:val="FFFFFF" w:themeColor="background1"/>
-                        </w:rPr>
                         <w:t>Esperienza</w:t>
                       </w:r>
                       <w:proofErr w:type="gramEnd"/>
                       <w:r>
-                        <w:rPr>
-                          <w:color w:val="FFFFFF" w:themeColor="background1"/>
-                        </w:rPr>
                         <w:t xml:space="preserve"> team</w:t>
                       </w:r>
                     </w:p>
@@ -2613,13 +2448,8 @@
         <w:t xml:space="preserve">, è stato </w:t>
       </w:r>
       <w:r>
-        <w:t xml:space="preserve">considerato il fatto che con un’applicazione web </w:t>
-      </w:r>
-      <w:proofErr w:type="spellStart"/>
-      <w:r>
-        <w:t>based</w:t>
-      </w:r>
-      <w:proofErr w:type="spellEnd"/>
+        <w:t>considerato il fatto che con un’applicazione web based</w:t>
+      </w:r>
       <w:r>
         <w:t>,</w:t>
       </w:r>
@@ -2639,10 +2469,7 @@
       </w:r>
       <w:proofErr w:type="spellStart"/>
       <w:r>
-        <w:t>ex</w:t>
-      </w:r>
-      <w:r>
-        <w:t>pertice</w:t>
+        <w:t>expertice</w:t>
       </w:r>
       <w:proofErr w:type="spellEnd"/>
       <w:r>
@@ -2721,16 +2548,14 @@
                               <w:jc w:val="center"/>
                             </w:pPr>
                             <w:r>
-                              <w:t>CR</w:t>
+                              <w:t>CR5:</w:t>
                             </w:r>
-                            <w:proofErr w:type="gramStart"/>
                             <w:r>
-                              <w:t>5:</w:t>
+                              <w:t xml:space="preserve"> </w:t>
                             </w:r>
                             <w:r>
                               <w:t>Costi</w:t>
                             </w:r>
-                            <w:proofErr w:type="gramEnd"/>
                           </w:p>
                         </w:txbxContent>
                       </wps:txbx>
@@ -2763,16 +2588,14 @@
                         <w:jc w:val="center"/>
                       </w:pPr>
                       <w:r>
-                        <w:t>CR</w:t>
+                        <w:t>CR5:</w:t>
                       </w:r>
-                      <w:proofErr w:type="gramStart"/>
                       <w:r>
-                        <w:t>5:</w:t>
+                        <w:t xml:space="preserve"> </w:t>
                       </w:r>
                       <w:r>
                         <w:t>Costi</w:t>
                       </w:r>
-                      <w:proofErr w:type="gramEnd"/>
                     </w:p>
                   </w:txbxContent>
                 </v:textbox>
@@ -3205,18 +3028,13 @@
                         <w:txbxContent>
                           <w:p>
                             <w:r>
-                              <w:t>CR</w:t>
-                            </w:r>
-                            <w:proofErr w:type="gramStart"/>
-                            <w:r>
-                              <w:t>5:</w:t>
+                              <w:t>CR5:</w:t>
                             </w:r>
                             <w:r>
-                              <w:t>Facilità</w:t>
+                              <w:t xml:space="preserve"> </w:t>
                             </w:r>
-                            <w:proofErr w:type="gramEnd"/>
                             <w:r>
-                              <w:t xml:space="preserve"> d’uso</w:t>
+                              <w:t>Facilità d’uso</w:t>
                             </w:r>
                           </w:p>
                         </w:txbxContent>
@@ -3247,18 +3065,13 @@
                   <w:txbxContent>
                     <w:p>
                       <w:r>
-                        <w:t>CR</w:t>
-                      </w:r>
-                      <w:proofErr w:type="gramStart"/>
-                      <w:r>
-                        <w:t>5:</w:t>
+                        <w:t>CR5:</w:t>
                       </w:r>
                       <w:r>
-                        <w:t>Facilità</w:t>
+                        <w:t xml:space="preserve"> </w:t>
                       </w:r>
-                      <w:proofErr w:type="gramEnd"/>
                       <w:r>
-                        <w:t xml:space="preserve"> d’uso</w:t>
+                        <w:t>Facilità d’uso</w:t>
                       </w:r>
                     </w:p>
                   </w:txbxContent>
@@ -3337,7 +3150,10 @@
                             </w:pPr>
                             <w:proofErr w:type="spellStart"/>
                             <w:r>
-                              <w:t>Angless</w:t>
+                              <w:t>A</w:t>
+                            </w:r>
+                            <w:r>
+                              <w:t>ngles</w:t>
                             </w:r>
                             <w:proofErr w:type="spellEnd"/>
                           </w:p>
@@ -3373,7 +3189,10 @@
                       </w:pPr>
                       <w:proofErr w:type="spellStart"/>
                       <w:r>
-                        <w:t>Angless</w:t>
+                        <w:t>A</w:t>
+                      </w:r>
+                      <w:r>
+                        <w:t>ngles</w:t>
                       </w:r>
                       <w:proofErr w:type="spellEnd"/>
                     </w:p>
@@ -4777,18 +4596,13 @@
                               <w:jc w:val="center"/>
                             </w:pPr>
                             <w:r>
-                              <w:t>CR</w:t>
-                            </w:r>
-                            <w:proofErr w:type="gramStart"/>
-                            <w:r>
-                              <w:t>4:</w:t>
+                              <w:t>CR4:</w:t>
                             </w:r>
                             <w:r>
-                              <w:t>Facilità</w:t>
+                              <w:t xml:space="preserve"> </w:t>
                             </w:r>
-                            <w:proofErr w:type="gramEnd"/>
                             <w:r>
-                              <w:t xml:space="preserve"> d’installazione</w:t>
+                              <w:t>Facilità d’installazione</w:t>
                             </w:r>
                           </w:p>
                         </w:txbxContent>
@@ -4822,18 +4636,13 @@
                         <w:jc w:val="center"/>
                       </w:pPr>
                       <w:r>
-                        <w:t>CR</w:t>
-                      </w:r>
-                      <w:proofErr w:type="gramStart"/>
-                      <w:r>
-                        <w:t>4:</w:t>
+                        <w:t>CR4:</w:t>
                       </w:r>
                       <w:r>
-                        <w:t>Facilità</w:t>
+                        <w:t xml:space="preserve"> </w:t>
                       </w:r>
-                      <w:proofErr w:type="gramEnd"/>
                       <w:r>
-                        <w:t xml:space="preserve"> d’installazione</w:t>
+                        <w:t>Facilità d’installazione</w:t>
                       </w:r>
                     </w:p>
                   </w:txbxContent>
@@ -4910,16 +4719,14 @@
                               <w:jc w:val="center"/>
                             </w:pPr>
                             <w:r>
-                              <w:t>CR</w:t>
+                              <w:t>CR3:</w:t>
                             </w:r>
-                            <w:proofErr w:type="gramStart"/>
                             <w:r>
-                              <w:t>3:</w:t>
+                              <w:t xml:space="preserve"> </w:t>
                             </w:r>
                             <w:r>
                               <w:t>Multipiattaforma</w:t>
                             </w:r>
-                            <w:proofErr w:type="gramEnd"/>
                           </w:p>
                         </w:txbxContent>
                       </wps:txbx>
@@ -4952,148 +4759,13 @@
                         <w:jc w:val="center"/>
                       </w:pPr>
                       <w:r>
-                        <w:t>CR</w:t>
+                        <w:t>CR3:</w:t>
                       </w:r>
-                      <w:proofErr w:type="gramStart"/>
                       <w:r>
-                        <w:t>3:</w:t>
+                        <w:t xml:space="preserve"> </w:t>
                       </w:r>
                       <w:r>
                         <w:t>Multipiattaforma</w:t>
-                      </w:r>
-                      <w:proofErr w:type="gramEnd"/>
-                    </w:p>
-                  </w:txbxContent>
-                </v:textbox>
-                <w10:wrap type="through"/>
-              </v:rect>
-            </w:pict>
-          </mc:Fallback>
-        </mc:AlternateContent>
-      </w:r>
-      <w:r>
-        <w:rPr>
-          <w:noProof/>
-          <w:lang w:eastAsia="it-IT"/>
-        </w:rPr>
-        <mc:AlternateContent>
-          <mc:Choice Requires="wps">
-            <w:drawing>
-              <wp:anchor distT="0" distB="0" distL="114300" distR="114300" simplePos="0" relativeHeight="251648512" behindDoc="0" locked="0" layoutInCell="1" allowOverlap="1" wp14:anchorId="66463905" wp14:editId="43B05739">
-                <wp:simplePos x="0" y="0"/>
-                <wp:positionH relativeFrom="column">
-                  <wp:posOffset>4700270</wp:posOffset>
-                </wp:positionH>
-                <wp:positionV relativeFrom="paragraph">
-                  <wp:posOffset>821690</wp:posOffset>
-                </wp:positionV>
-                <wp:extent cx="1490980" cy="568960"/>
-                <wp:effectExtent l="0" t="0" r="33020" b="15240"/>
-                <wp:wrapThrough wrapText="bothSides">
-                  <wp:wrapPolygon edited="0">
-                    <wp:start x="0" y="0"/>
-                    <wp:lineTo x="0" y="21214"/>
-                    <wp:lineTo x="21710" y="21214"/>
-                    <wp:lineTo x="21710" y="0"/>
-                    <wp:lineTo x="0" y="0"/>
-                  </wp:wrapPolygon>
-                </wp:wrapThrough>
-                <wp:docPr id="7" name="Rettangolo 7"/>
-                <wp:cNvGraphicFramePr>
-                  <a:graphicFrameLocks xmlns:a="http://schemas.openxmlformats.org/drawingml/2006/main"/>
-                </wp:cNvGraphicFramePr>
-                <a:graphic xmlns:a="http://schemas.openxmlformats.org/drawingml/2006/main">
-                  <a:graphicData uri="http://schemas.microsoft.com/office/word/2010/wordprocessingShape">
-                    <wps:wsp>
-                      <wps:cNvSpPr>
-                        <a:spLocks/>
-                      </wps:cNvSpPr>
-                      <wps:spPr>
-                        <a:xfrm>
-                          <a:off x="0" y="0"/>
-                          <a:ext cx="1490980" cy="568960"/>
-                        </a:xfrm>
-                        <a:prstGeom prst="rect">
-                          <a:avLst/>
-                        </a:prstGeom>
-                        <a:solidFill>
-                          <a:srgbClr val="5B9BD5"/>
-                        </a:solidFill>
-                        <a:ln w="12700" cap="flat" cmpd="sng" algn="ctr">
-                          <a:solidFill>
-                            <a:srgbClr val="5B9BD5">
-                              <a:shade val="50000"/>
-                            </a:srgbClr>
-                          </a:solidFill>
-                          <a:prstDash val="solid"/>
-                          <a:miter lim="800000"/>
-                        </a:ln>
-                        <a:effectLst/>
-                      </wps:spPr>
-                      <wps:txbx>
-                        <w:txbxContent>
-                          <w:p>
-                            <w:pPr>
-                              <w:jc w:val="center"/>
-                            </w:pPr>
-                            <w:r>
-                              <w:t>CR</w:t>
-                            </w:r>
-                            <w:proofErr w:type="gramStart"/>
-                            <w:r>
-                              <w:t>2:</w:t>
-                            </w:r>
-                            <w:r>
-                              <w:t>Facilità</w:t>
-                            </w:r>
-                            <w:proofErr w:type="gramEnd"/>
-                            <w:r>
-                              <w:t xml:space="preserve"> d’uso</w:t>
-                            </w:r>
-                          </w:p>
-                        </w:txbxContent>
-                      </wps:txbx>
-                      <wps:bodyPr rot="0" spcFirstLastPara="0" vertOverflow="overflow" horzOverflow="overflow" vert="horz" wrap="square" lIns="91440" tIns="45720" rIns="91440" bIns="45720" numCol="1" spcCol="0" rtlCol="0" fromWordArt="0" anchor="ctr" anchorCtr="0" forceAA="0" compatLnSpc="1">
-                        <a:prstTxWarp prst="textNoShape">
-                          <a:avLst/>
-                        </a:prstTxWarp>
-                        <a:noAutofit/>
-                      </wps:bodyPr>
-                    </wps:wsp>
-                  </a:graphicData>
-                </a:graphic>
-                <wp14:sizeRelH relativeFrom="margin">
-                  <wp14:pctWidth>0</wp14:pctWidth>
-                </wp14:sizeRelH>
-                <wp14:sizeRelV relativeFrom="margin">
-                  <wp14:pctHeight>0</wp14:pctHeight>
-                </wp14:sizeRelV>
-              </wp:anchor>
-            </w:drawing>
-          </mc:Choice>
-          <mc:Fallback>
-            <w:pict>
-              <v:rect w14:anchorId="66463905" id="Rettangolo 7" o:spid="_x0000_s1045" style="position:absolute;margin-left:370.1pt;margin-top:64.7pt;width:117.4pt;height:44.8pt;z-index:251648512;visibility:visible;mso-wrap-style:square;mso-width-percent:0;mso-height-percent:0;mso-wrap-distance-left:9pt;mso-wrap-distance-top:0;mso-wrap-distance-right:9pt;mso-wrap-distance-bottom:0;mso-position-horizontal:absolute;mso-position-horizontal-relative:text;mso-position-vertical:absolute;mso-position-vertical-relative:text;mso-width-percent:0;mso-height-percent:0;mso-width-relative:margin;mso-height-relative:margin;v-text-anchor:middle" o:gfxdata="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" fillcolor="#5b9bd5" strokecolor="#41719c" strokeweight="1pt">
-                <v:path arrowok="t"/>
-                <v:textbox>
-                  <w:txbxContent>
-                    <w:p>
-                      <w:pPr>
-                        <w:jc w:val="center"/>
-                      </w:pPr>
-                      <w:r>
-                        <w:t>CR</w:t>
-                      </w:r>
-                      <w:proofErr w:type="gramStart"/>
-                      <w:r>
-                        <w:t>2:</w:t>
-                      </w:r>
-                      <w:r>
-                        <w:t>Facilità</w:t>
-                      </w:r>
-                      <w:proofErr w:type="gramEnd"/>
-                      <w:r>
-                        <w:t xml:space="preserve"> d’uso</w:t>
                       </w:r>
                     </w:p>
                   </w:txbxContent>
@@ -5112,7 +4784,7 @@
         <mc:AlternateContent>
           <mc:Choice Requires="wps">
             <w:drawing>
-              <wp:anchor distT="0" distB="0" distL="114300" distR="114300" simplePos="0" relativeHeight="251647488" behindDoc="0" locked="0" layoutInCell="1" allowOverlap="1" wp14:anchorId="2F0657B9" wp14:editId="77EB8066">
+              <wp:anchor distT="0" distB="0" distL="114300" distR="114300" simplePos="0" relativeHeight="251647488" behindDoc="0" locked="0" layoutInCell="1" allowOverlap="1" wp14:anchorId="2F0657B9" wp14:editId="447D7239">
                 <wp:simplePos x="0" y="0"/>
                 <wp:positionH relativeFrom="column">
                   <wp:posOffset>4700270</wp:posOffset>
@@ -5170,18 +4842,13 @@
                               <w:jc w:val="center"/>
                             </w:pPr>
                             <w:r>
-                              <w:t>CR</w:t>
-                            </w:r>
-                            <w:proofErr w:type="gramStart"/>
-                            <w:r>
-                              <w:t>1:</w:t>
+                              <w:t>CR1:</w:t>
                             </w:r>
                             <w:r>
-                              <w:t>Esperienza</w:t>
+                              <w:t xml:space="preserve"> </w:t>
                             </w:r>
-                            <w:proofErr w:type="gramEnd"/>
                             <w:r>
-                              <w:t xml:space="preserve"> team</w:t>
+                              <w:t>Esperienza team</w:t>
                             </w:r>
                           </w:p>
                         </w:txbxContent>
@@ -5206,7 +4873,7 @@
           </mc:Choice>
           <mc:Fallback>
             <w:pict>
-              <v:rect w14:anchorId="2F0657B9" id="_x0000_s1046" style="position:absolute;margin-left:370.1pt;margin-top:.05pt;width:117.4pt;height:44.8pt;z-index:251647488;visibility:visible;mso-wrap-style:square;mso-width-percent:0;mso-height-percent:0;mso-wrap-distance-left:9pt;mso-wrap-distance-top:0;mso-wrap-distance-right:9pt;mso-wrap-distance-bottom:0;mso-position-horizontal:absolute;mso-position-horizontal-relative:text;mso-position-vertical:absolute;mso-position-vertical-relative:text;mso-width-percent:0;mso-height-percent:0;mso-width-relative:margin;mso-height-relative:margin;v-text-anchor:middle" o:gfxdata="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" fillcolor="#5b9bd5" strokecolor="#41719c" strokeweight="1pt">
+              <v:rect w14:anchorId="2F0657B9" id="_x0000_s1045" style="position:absolute;margin-left:370.1pt;margin-top:.05pt;width:117.4pt;height:44.8pt;z-index:251647488;visibility:visible;mso-wrap-style:square;mso-width-percent:0;mso-height-percent:0;mso-wrap-distance-left:9pt;mso-wrap-distance-top:0;mso-wrap-distance-right:9pt;mso-wrap-distance-bottom:0;mso-position-horizontal:absolute;mso-position-horizontal-relative:text;mso-position-vertical:absolute;mso-position-vertical-relative:text;mso-width-percent:0;mso-height-percent:0;mso-width-relative:margin;mso-height-relative:margin;v-text-anchor:middle" o:gfxdata="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" fillcolor="#5b9bd5" strokecolor="#41719c" strokeweight="1pt">
                 <v:path arrowok="t"/>
                 <v:textbox>
                   <w:txbxContent>
@@ -5215,18 +4882,13 @@
                         <w:jc w:val="center"/>
                       </w:pPr>
                       <w:r>
-                        <w:t>CR</w:t>
-                      </w:r>
-                      <w:proofErr w:type="gramStart"/>
-                      <w:r>
-                        <w:t>1:</w:t>
+                        <w:t>CR1:</w:t>
                       </w:r>
                       <w:r>
-                        <w:t>Esperienza</w:t>
+                        <w:t xml:space="preserve"> </w:t>
                       </w:r>
-                      <w:proofErr w:type="gramEnd"/>
                       <w:r>
-                        <w:t xml:space="preserve"> team</w:t>
+                        <w:t>Esperienza team</w:t>
                       </w:r>
                     </w:p>
                   </w:txbxContent>
@@ -5241,7 +4903,131 @@
     <w:p/>
     <w:p/>
     <w:p/>
-    <w:p/>
+    <w:p>
+      <w:r>
+        <w:rPr>
+          <w:noProof/>
+          <w:lang w:eastAsia="it-IT"/>
+        </w:rPr>
+        <mc:AlternateContent>
+          <mc:Choice Requires="wps">
+            <w:drawing>
+              <wp:anchor distT="0" distB="0" distL="114300" distR="114300" simplePos="0" relativeHeight="251648512" behindDoc="0" locked="0" layoutInCell="1" allowOverlap="1" wp14:anchorId="66463905" wp14:editId="2CF5457F">
+                <wp:simplePos x="0" y="0"/>
+                <wp:positionH relativeFrom="column">
+                  <wp:posOffset>4700905</wp:posOffset>
+                </wp:positionH>
+                <wp:positionV relativeFrom="paragraph">
+                  <wp:posOffset>69215</wp:posOffset>
+                </wp:positionV>
+                <wp:extent cx="1490980" cy="568960"/>
+                <wp:effectExtent l="0" t="0" r="33020" b="15240"/>
+                <wp:wrapThrough wrapText="bothSides">
+                  <wp:wrapPolygon edited="0">
+                    <wp:start x="0" y="0"/>
+                    <wp:lineTo x="0" y="21214"/>
+                    <wp:lineTo x="21710" y="21214"/>
+                    <wp:lineTo x="21710" y="0"/>
+                    <wp:lineTo x="0" y="0"/>
+                  </wp:wrapPolygon>
+                </wp:wrapThrough>
+                <wp:docPr id="7" name="Rettangolo 7"/>
+                <wp:cNvGraphicFramePr>
+                  <a:graphicFrameLocks xmlns:a="http://schemas.openxmlformats.org/drawingml/2006/main"/>
+                </wp:cNvGraphicFramePr>
+                <a:graphic xmlns:a="http://schemas.openxmlformats.org/drawingml/2006/main">
+                  <a:graphicData uri="http://schemas.microsoft.com/office/word/2010/wordprocessingShape">
+                    <wps:wsp>
+                      <wps:cNvSpPr>
+                        <a:spLocks/>
+                      </wps:cNvSpPr>
+                      <wps:spPr>
+                        <a:xfrm>
+                          <a:off x="0" y="0"/>
+                          <a:ext cx="1490980" cy="568960"/>
+                        </a:xfrm>
+                        <a:prstGeom prst="rect">
+                          <a:avLst/>
+                        </a:prstGeom>
+                        <a:solidFill>
+                          <a:srgbClr val="5B9BD5"/>
+                        </a:solidFill>
+                        <a:ln w="12700" cap="flat" cmpd="sng" algn="ctr">
+                          <a:solidFill>
+                            <a:srgbClr val="5B9BD5">
+                              <a:shade val="50000"/>
+                            </a:srgbClr>
+                          </a:solidFill>
+                          <a:prstDash val="solid"/>
+                          <a:miter lim="800000"/>
+                        </a:ln>
+                        <a:effectLst/>
+                      </wps:spPr>
+                      <wps:txbx>
+                        <w:txbxContent>
+                          <w:p>
+                            <w:pPr>
+                              <w:jc w:val="center"/>
+                            </w:pPr>
+                            <w:r>
+                              <w:t>CR2:</w:t>
+                            </w:r>
+                            <w:r>
+                              <w:t xml:space="preserve"> </w:t>
+                            </w:r>
+                            <w:r>
+                              <w:t>Facilità d’uso</w:t>
+                            </w:r>
+                          </w:p>
+                        </w:txbxContent>
+                      </wps:txbx>
+                      <wps:bodyPr rot="0" spcFirstLastPara="0" vertOverflow="overflow" horzOverflow="overflow" vert="horz" wrap="square" lIns="91440" tIns="45720" rIns="91440" bIns="45720" numCol="1" spcCol="0" rtlCol="0" fromWordArt="0" anchor="ctr" anchorCtr="0" forceAA="0" compatLnSpc="1">
+                        <a:prstTxWarp prst="textNoShape">
+                          <a:avLst/>
+                        </a:prstTxWarp>
+                        <a:noAutofit/>
+                      </wps:bodyPr>
+                    </wps:wsp>
+                  </a:graphicData>
+                </a:graphic>
+                <wp14:sizeRelH relativeFrom="margin">
+                  <wp14:pctWidth>0</wp14:pctWidth>
+                </wp14:sizeRelH>
+                <wp14:sizeRelV relativeFrom="margin">
+                  <wp14:pctHeight>0</wp14:pctHeight>
+                </wp14:sizeRelV>
+              </wp:anchor>
+            </w:drawing>
+          </mc:Choice>
+          <mc:Fallback>
+            <w:pict>
+              <v:rect w14:anchorId="66463905" id="Rettangolo 7" o:spid="_x0000_s1046" style="position:absolute;margin-left:370.15pt;margin-top:5.45pt;width:117.4pt;height:44.8pt;z-index:251648512;visibility:visible;mso-wrap-style:square;mso-width-percent:0;mso-height-percent:0;mso-wrap-distance-left:9pt;mso-wrap-distance-top:0;mso-wrap-distance-right:9pt;mso-wrap-distance-bottom:0;mso-position-horizontal:absolute;mso-position-horizontal-relative:text;mso-position-vertical:absolute;mso-position-vertical-relative:text;mso-width-percent:0;mso-height-percent:0;mso-width-relative:margin;mso-height-relative:margin;v-text-anchor:middle" o:gfxdata="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" fillcolor="#5b9bd5" strokecolor="#41719c" strokeweight="1pt">
+                <v:path arrowok="t"/>
+                <v:textbox>
+                  <w:txbxContent>
+                    <w:p>
+                      <w:pPr>
+                        <w:jc w:val="center"/>
+                      </w:pPr>
+                      <w:r>
+                        <w:t>CR2:</w:t>
+                      </w:r>
+                      <w:r>
+                        <w:t xml:space="preserve"> </w:t>
+                      </w:r>
+                      <w:r>
+                        <w:t>Facilità d’uso</w:t>
+                      </w:r>
+                    </w:p>
+                  </w:txbxContent>
+                </v:textbox>
+                <w10:wrap type="through"/>
+              </v:rect>
+            </w:pict>
+          </mc:Fallback>
+        </mc:AlternateContent>
+      </w:r>
+    </w:p>
     <w:p/>
     <w:p/>
     <w:p/>
@@ -5324,24 +5110,14 @@
                               <w:jc w:val="center"/>
                             </w:pPr>
                             <w:r>
-                              <w:t>CR</w:t>
+                              <w:t>CR1:</w:t>
                             </w:r>
-                            <w:proofErr w:type="gramStart"/>
-                            <w:r>
-                              <w:t>1:</w:t>
-                            </w:r>
-                            <w:r>
-                              <w:t>Web</w:t>
-                            </w:r>
-                            <w:proofErr w:type="gramEnd"/>
                             <w:r>
                               <w:t xml:space="preserve"> </w:t>
                             </w:r>
-                            <w:proofErr w:type="spellStart"/>
                             <w:r>
-                              <w:t>based</w:t>
+                              <w:t>Web based</w:t>
                             </w:r>
-                            <w:proofErr w:type="spellEnd"/>
                           </w:p>
                         </w:txbxContent>
                       </wps:txbx>
@@ -5374,24 +5150,14 @@
                         <w:jc w:val="center"/>
                       </w:pPr>
                       <w:r>
-                        <w:t>CR</w:t>
+                        <w:t>CR1:</w:t>
                       </w:r>
-                      <w:proofErr w:type="gramStart"/>
-                      <w:r>
-                        <w:t>1:</w:t>
-                      </w:r>
-                      <w:r>
-                        <w:t>Web</w:t>
-                      </w:r>
-                      <w:proofErr w:type="gramEnd"/>
                       <w:r>
                         <w:t xml:space="preserve"> </w:t>
                       </w:r>
-                      <w:proofErr w:type="spellStart"/>
                       <w:r>
-                        <w:t>based</w:t>
+                        <w:t>Web based</w:t>
                       </w:r>
-                      <w:proofErr w:type="spellEnd"/>
                     </w:p>
                   </w:txbxContent>
                 </v:textbox>
@@ -5585,6 +5351,8 @@
         <w:t xml:space="preserve"> </w:t>
       </w:r>
     </w:p>
+    <w:bookmarkStart w:id="0" w:name="_GoBack"/>
+    <w:bookmarkEnd w:id="0"/>
     <w:p>
       <w:r>
         <w:rPr>
@@ -5977,18 +5745,13 @@
                               <w:jc w:val="center"/>
                             </w:pPr>
                             <w:r>
-                              <w:t>CR</w:t>
-                            </w:r>
-                            <w:proofErr w:type="gramStart"/>
-                            <w:r>
-                              <w:t>4:</w:t>
+                              <w:t>CR4:</w:t>
                             </w:r>
                             <w:r>
-                              <w:t>Supporto</w:t>
+                              <w:t xml:space="preserve"> </w:t>
                             </w:r>
-                            <w:proofErr w:type="gramEnd"/>
                             <w:r>
-                              <w:t xml:space="preserve"> esplicito a TEI</w:t>
+                              <w:t>Supporto esplicito a TEI</w:t>
                             </w:r>
                           </w:p>
                         </w:txbxContent>
@@ -6022,18 +5785,13 @@
                         <w:jc w:val="center"/>
                       </w:pPr>
                       <w:r>
-                        <w:t>CR</w:t>
-                      </w:r>
-                      <w:proofErr w:type="gramStart"/>
-                      <w:r>
-                        <w:t>4:</w:t>
+                        <w:t>CR4:</w:t>
                       </w:r>
                       <w:r>
-                        <w:t>Supporto</w:t>
+                        <w:t xml:space="preserve"> </w:t>
                       </w:r>
-                      <w:proofErr w:type="gramEnd"/>
                       <w:r>
-                        <w:t xml:space="preserve"> esplicito a TEI</w:t>
+                        <w:t>Supporto esplicito a TEI</w:t>
                       </w:r>
                     </w:p>
                   </w:txbxContent>
@@ -6272,16 +6030,14 @@
                               <w:jc w:val="center"/>
                             </w:pPr>
                             <w:r>
-                              <w:t>CR</w:t>
+                              <w:t>CR3:</w:t>
                             </w:r>
-                            <w:proofErr w:type="gramStart"/>
                             <w:r>
-                              <w:t>3:</w:t>
+                              <w:t xml:space="preserve"> </w:t>
                             </w:r>
                             <w:r>
                               <w:t>Costi</w:t>
                             </w:r>
-                            <w:proofErr w:type="gramEnd"/>
                           </w:p>
                         </w:txbxContent>
                       </wps:txbx>
@@ -6314,16 +6070,14 @@
                         <w:jc w:val="center"/>
                       </w:pPr>
                       <w:r>
-                        <w:t>CR</w:t>
+                        <w:t>CR3:</w:t>
                       </w:r>
-                      <w:proofErr w:type="gramStart"/>
                       <w:r>
-                        <w:t>3:</w:t>
+                        <w:t xml:space="preserve"> </w:t>
                       </w:r>
                       <w:r>
                         <w:t>Costi</w:t>
                       </w:r>
-                      <w:proofErr w:type="gramEnd"/>
                     </w:p>
                   </w:txbxContent>
                 </v:textbox>
@@ -6568,18 +6322,13 @@
                               <w:jc w:val="center"/>
                             </w:pPr>
                             <w:r>
-                              <w:t>CR</w:t>
-                            </w:r>
-                            <w:proofErr w:type="gramStart"/>
-                            <w:r>
-                              <w:t>2:</w:t>
+                              <w:t>CR2:</w:t>
                             </w:r>
                             <w:r>
-                              <w:t>Open</w:t>
+                              <w:t xml:space="preserve"> </w:t>
                             </w:r>
-                            <w:proofErr w:type="gramEnd"/>
                             <w:r>
-                              <w:t xml:space="preserve"> source</w:t>
+                              <w:t>Open source</w:t>
                             </w:r>
                           </w:p>
                         </w:txbxContent>
@@ -6613,18 +6362,13 @@
                         <w:jc w:val="center"/>
                       </w:pPr>
                       <w:r>
-                        <w:t>CR</w:t>
-                      </w:r>
-                      <w:proofErr w:type="gramStart"/>
-                      <w:r>
-                        <w:t>2:</w:t>
+                        <w:t>CR2:</w:t>
                       </w:r>
                       <w:r>
-                        <w:t>Open</w:t>
+                        <w:t xml:space="preserve"> </w:t>
                       </w:r>
-                      <w:proofErr w:type="gramEnd"/>
                       <w:r>
-                        <w:t xml:space="preserve"> source</w:t>
+                        <w:t>Open source</w:t>
                       </w:r>
                     </w:p>
                   </w:txbxContent>

</xml_diff>